<commit_message>
Actualizacion Curso Js Mu Gueno
</commit_message>
<xml_diff>
--- a/Jscript Curso.docx
+++ b/Jscript Curso.docx
@@ -1304,19 +1304,11 @@
           <w:b/>
         </w:rPr>
       </w:pPr>
-      <w:proofErr w:type="gramStart"/>
       <w:r>
         <w:rPr>
           <w:b/>
         </w:rPr>
-        <w:t>motores</w:t>
-      </w:r>
-      <w:proofErr w:type="gramEnd"/>
-      <w:r>
-        <w:rPr>
-          <w:b/>
-        </w:rPr>
-        <w:t xml:space="preserve"> JavaScript más populares son:</w:t>
+        <w:t>motores JavaScript más populares son:</w:t>
       </w:r>
     </w:p>
     <w:p>
@@ -1493,7 +1485,6 @@
           <w:shd w:val="clear" w:color="auto" w:fill="FFFFFF"/>
         </w:rPr>
       </w:pPr>
-      <w:proofErr w:type="gramStart"/>
       <w:r>
         <w:rPr>
           <w:rStyle w:val="Hipervnculo"/>
@@ -1501,9 +1492,9 @@
           <w:color w:val="0079BC"/>
           <w:shd w:val="clear" w:color="auto" w:fill="FFFFFF"/>
         </w:rPr>
-        <w:t>lista</w:t>
-      </w:r>
-      <w:proofErr w:type="gramEnd"/>
+        <w:t xml:space="preserve">lista de eventos </w:t>
+      </w:r>
+      <w:proofErr w:type="spellStart"/>
       <w:r>
         <w:rPr>
           <w:rStyle w:val="Hipervnculo"/>
@@ -1511,28 +1502,18 @@
           <w:color w:val="0079BC"/>
           <w:shd w:val="clear" w:color="auto" w:fill="FFFFFF"/>
         </w:rPr>
-        <w:t xml:space="preserve"> de eventos </w:t>
-      </w:r>
-      <w:proofErr w:type="spellStart"/>
-      <w:r>
+        <w:t>keycode</w:t>
+      </w:r>
+      <w:proofErr w:type="spellEnd"/>
+    </w:p>
+    <w:p>
+      <w:pPr>
         <w:rPr>
           <w:rStyle w:val="Hipervnculo"/>
           <w:rFonts w:ascii="Verdana" w:hAnsi="Verdana"/>
           <w:color w:val="0079BC"/>
           <w:shd w:val="clear" w:color="auto" w:fill="FFFFFF"/>
         </w:rPr>
-        <w:t>keycode</w:t>
-      </w:r>
-      <w:proofErr w:type="spellEnd"/>
-    </w:p>
-    <w:p>
-      <w:pPr>
-        <w:rPr>
-          <w:rStyle w:val="Hipervnculo"/>
-          <w:rFonts w:ascii="Verdana" w:hAnsi="Verdana"/>
-          <w:color w:val="0079BC"/>
-          <w:shd w:val="clear" w:color="auto" w:fill="FFFFFF"/>
-        </w:rPr>
       </w:pPr>
     </w:p>
     <w:p>
@@ -1570,15 +1551,7 @@
     <w:p/>
     <w:p>
       <w:r>
-        <w:t xml:space="preserve">Uso de Operadores === and </w:t>
-      </w:r>
-      <w:proofErr w:type="gramStart"/>
-      <w:r>
-        <w:t>¡</w:t>
-      </w:r>
-      <w:proofErr w:type="gramEnd"/>
-      <w:r>
-        <w:t>==</w:t>
+        <w:t>Uso de Operadores === and ¡==</w:t>
       </w:r>
     </w:p>
     <w:p>
@@ -1594,7 +1567,6 @@
     <w:p/>
     <w:p>
       <w:hyperlink r:id="rId29" w:tgtFrame="_blank" w:history="1">
-        <w:proofErr w:type="gramStart"/>
         <w:r>
           <w:rPr>
             <w:rStyle w:val="Hipervnculo"/>
@@ -1602,17 +1574,7 @@
             <w:color w:val="0079BC"/>
             <w:shd w:val="clear" w:color="auto" w:fill="FFFFFF"/>
           </w:rPr>
-          <w:t>con</w:t>
-        </w:r>
-        <w:proofErr w:type="gramEnd"/>
-        <w:r>
-          <w:rPr>
-            <w:rStyle w:val="Hipervnculo"/>
-            <w:rFonts w:ascii="Verdana" w:hAnsi="Verdana"/>
-            <w:color w:val="0079BC"/>
-            <w:shd w:val="clear" w:color="auto" w:fill="FFFFFF"/>
-          </w:rPr>
-          <w:t xml:space="preserve"> explicaciones sobre todos los valores posibles para la propiedad </w:t>
+          <w:t xml:space="preserve">con explicaciones sobre todos los valores posibles para la propiedad </w:t>
         </w:r>
         <w:r>
           <w:rPr>
@@ -1777,8 +1739,123 @@
       </w:hyperlink>
     </w:p>
     <w:p>
-      <w:r>
-        <w:t>http://jeromeetienne.github.io/webaudiox/examples/jsfx.html</w:t>
+      <w:hyperlink r:id="rId37" w:history="1">
+        <w:r>
+          <w:rPr>
+            <w:rStyle w:val="Hipervnculo"/>
+          </w:rPr>
+          <w:t>http://jeromeetienne.github.io/webaudiox/examples/jsfx.htm</w:t>
+        </w:r>
+      </w:hyperlink>
+    </w:p>
+    <w:p/>
+    <w:p>
+      <w:r>
+        <w:t>MODELOS DE CAJA NEGRA</w:t>
+      </w:r>
+    </w:p>
+    <w:p>
+      <w:hyperlink r:id="rId38" w:history="1">
+        <w:r>
+          <w:rPr>
+            <w:rStyle w:val="Hipervnculo"/>
+          </w:rPr>
+          <w:t>https://hacks.mozilla.org/2014/08/black-box-driven-development-in-javascript/l</w:t>
+        </w:r>
+      </w:hyperlink>
+    </w:p>
+    <w:p/>
+    <w:p>
+      <w:r>
+        <w:t>TABLAS</w:t>
+      </w:r>
+    </w:p>
+    <w:p/>
+    <w:p>
+      <w:hyperlink r:id="rId39" w:history="1">
+        <w:r>
+          <w:rPr>
+            <w:rStyle w:val="Hipervnculo"/>
+          </w:rPr>
+          <w:t>https://www.w3.org/WAI/tutorials/tables/</w:t>
+        </w:r>
+      </w:hyperlink>
+    </w:p>
+    <w:p>
+      <w:proofErr w:type="spellStart"/>
+      <w:r>
+        <w:t>Formjlarios</w:t>
+      </w:r>
+      <w:proofErr w:type="spellEnd"/>
+    </w:p>
+    <w:p>
+      <w:hyperlink r:id="rId40" w:history="1">
+        <w:r>
+          <w:rPr>
+            <w:rStyle w:val="Hipervnculo"/>
+          </w:rPr>
+          <w:t>https://www.w3.org/WAI/tutorials/forms/</w:t>
+        </w:r>
+      </w:hyperlink>
+    </w:p>
+    <w:p>
+      <w:proofErr w:type="spellStart"/>
+      <w:r>
+        <w:rPr>
+          <w:highlight w:val="yellow"/>
+        </w:rPr>
+        <w:t>Agrupacion</w:t>
+      </w:r>
+      <w:proofErr w:type="spellEnd"/>
+      <w:r>
+        <w:rPr>
+          <w:highlight w:val="yellow"/>
+        </w:rPr>
+        <w:t xml:space="preserve"> de controles </w:t>
+      </w:r>
+      <w:proofErr w:type="spellStart"/>
+      <w:r>
+        <w:rPr>
+          <w:highlight w:val="yellow"/>
+        </w:rPr>
+        <w:t>Html</w:t>
+      </w:r>
+      <w:proofErr w:type="spellEnd"/>
+    </w:p>
+    <w:p>
+      <w:hyperlink r:id="rId41" w:history="1">
+        <w:r>
+          <w:rPr>
+            <w:rStyle w:val="Hipervnculo"/>
+          </w:rPr>
+          <w:t>https://www.w3.org/WAI/tutorials/forms/grouping/</w:t>
+        </w:r>
+      </w:hyperlink>
+    </w:p>
+    <w:p>
+      <w:r>
+        <w:t>WAI_ARIA 1.0</w:t>
+      </w:r>
+    </w:p>
+    <w:p>
+      <w:hyperlink r:id="rId42" w:history="1">
+        <w:r>
+          <w:rPr>
+            <w:rStyle w:val="Hipervnculo"/>
+          </w:rPr>
+          <w:t>https://oscarcao.com/blog/2015/06/08/introduction-to-understanding-wai-aria-1-0-roles/</w:t>
+        </w:r>
+      </w:hyperlink>
+    </w:p>
+    <w:p/>
+    <w:p>
+      <w:r>
+        <w:t>JSON</w:t>
+      </w:r>
+    </w:p>
+    <w:p>
+      <w:r>
+        <w:t>http://jsonplaceholder.typicode.com/</w:t>
       </w:r>
       <w:bookmarkStart w:id="0" w:name="_GoBack"/>
       <w:bookmarkEnd w:id="0"/>

</xml_diff>